<commit_message>
major change to table of contents
</commit_message>
<xml_diff>
--- a/docs/posts/pdf-scraping/index.docx
+++ b/docs/posts/pdf-scraping/index.docx
@@ -7,31 +7,7 @@
         <w:pStyle w:val="Title"/>
       </w:pPr>
       <w:r>
-        <w:t xml:space="preserve">Reliable</w:t>
-      </w:r>
-      <w:r>
-        <w:t xml:space="preserve"> </w:t>
-      </w:r>
-      <w:r>
-        <w:t xml:space="preserve">PDF</w:t>
-      </w:r>
-      <w:r>
-        <w:t xml:space="preserve"> </w:t>
-      </w:r>
-      <w:r>
-        <w:t xml:space="preserve">Scraping</w:t>
-      </w:r>
-      <w:r>
-        <w:t xml:space="preserve"> </w:t>
-      </w:r>
-      <w:r>
-        <w:t xml:space="preserve">with</w:t>
-      </w:r>
-      <w:r>
-        <w:t xml:space="preserve"> </w:t>
-      </w:r>
-      <w:r>
-        <w:t xml:space="preserve">tabula-py</w:t>
+        <w:t xml:space="preserve">Reliable PDF Scraping with tabula-py</w:t>
       </w:r>
     </w:p>
     <w:p>
@@ -39,13 +15,7 @@
         <w:pStyle w:val="Author"/>
       </w:pPr>
       <w:r>
-        <w:t xml:space="preserve">Peter</w:t>
-      </w:r>
-      <w:r>
-        <w:t xml:space="preserve"> </w:t>
-      </w:r>
-      <w:r>
-        <w:t xml:space="preserve">Amerkhanian</w:t>
+        <w:t xml:space="preserve">Peter Amerkhanian</w:t>
       </w:r>
     </w:p>
     <w:p>
@@ -112,10 +82,7 @@
         <w:t xml:space="preserve">tabula</w:t>
       </w:r>
       <w:r>
-        <w:t xml:space="preserve">‘</w:t>
-      </w:r>
-      <w:r>
-        <w:t xml:space="preserve">s</w:t>
+        <w:t xml:space="preserve">‘s</w:t>
       </w:r>
       <w:r>
         <w:t xml:space="preserve"> </w:t>
@@ -243,13 +210,7 @@
         <w:t xml:space="preserve"> </w:t>
       </w:r>
       <w:r>
-        <w:t xml:space="preserve">“</w:t>
-      </w:r>
-      <w:r>
-        <w:t xml:space="preserve">Get tabula-py working (Windows 10)</w:t>
-      </w:r>
-      <w:r>
-        <w:t xml:space="preserve">”</w:t>
+        <w:t xml:space="preserve">“Get tabula-py working (Windows 10)”</w:t>
       </w:r>
       <w:r>
         <w:t xml:space="preserve">)</w:t>
@@ -359,19 +320,7 @@
           <w:rPr>
             <w:rStyle w:val="Hyperlink"/>
           </w:rPr>
-          <w:t xml:space="preserve">“</w:t>
-        </w:r>
-        <w:r>
-          <w:rPr>
-            <w:rStyle w:val="Hyperlink"/>
-          </w:rPr>
-          <w:t xml:space="preserve">Market Data</w:t>
-        </w:r>
-        <w:r>
-          <w:rPr>
-            <w:rStyle w:val="Hyperlink"/>
-          </w:rPr>
-          <w:t xml:space="preserve">”</w:t>
+          <w:t xml:space="preserve">“Market Data”</w:t>
         </w:r>
         <w:r>
           <w:rPr>
@@ -2775,7 +2724,7 @@
   </w:style>
   <w:style w:styleId="Subtitle" w:type="paragraph">
     <w:name w:val="Subtitle"/>
-    <w:basedOn w:val="Normal"/>
+    <w:basedOn w:val="Title"/>
     <w:next w:val="BodyText"/>
     <w:link w:val="SubtitleChar"/>
     <w:uiPriority w:val="11"/>
@@ -2788,7 +2737,6 @@
     </w:pPr>
     <w:rPr>
       <w:rFonts w:cstheme="majorBidi" w:eastAsiaTheme="majorEastAsia"/>
-      <w:color w:themeColor="text1" w:themeTint="A6" w:val="595959"/>
       <w:spacing w:val="15"/>
       <w:sz w:val="28"/>
       <w:szCs w:val="28"/>
@@ -2841,7 +2789,6 @@
     </w:pPr>
     <w:rPr>
       <w:b/>
-      <w:color w:val="345A8A"/>
       <w:sz w:val="20"/>
       <w:szCs w:val="20"/>
     </w:rPr>

</xml_diff>

<commit_message>
started a post on excel wings
</commit_message>
<xml_diff>
--- a/docs/posts/pdf-scraping/index.docx
+++ b/docs/posts/pdf-scraping/index.docx
@@ -7,31 +7,7 @@
         <w:pStyle w:val="Title"/>
       </w:pPr>
       <w:r>
-        <w:t xml:space="preserve">Reliable</w:t>
-      </w:r>
-      <w:r>
-        <w:t xml:space="preserve"> </w:t>
-      </w:r>
-      <w:r>
-        <w:t xml:space="preserve">PDF</w:t>
-      </w:r>
-      <w:r>
-        <w:t xml:space="preserve"> </w:t>
-      </w:r>
-      <w:r>
-        <w:t xml:space="preserve">Scraping</w:t>
-      </w:r>
-      <w:r>
-        <w:t xml:space="preserve"> </w:t>
-      </w:r>
-      <w:r>
-        <w:t xml:space="preserve">with</w:t>
-      </w:r>
-      <w:r>
-        <w:t xml:space="preserve"> </w:t>
-      </w:r>
-      <w:r>
-        <w:t xml:space="preserve">tabula-py</w:t>
+        <w:t xml:space="preserve">Reliable PDF Scraping with tabula-py</w:t>
       </w:r>
     </w:p>
     <w:p>
@@ -39,13 +15,7 @@
         <w:pStyle w:val="Author"/>
       </w:pPr>
       <w:r>
-        <w:t xml:space="preserve">Peter</w:t>
-      </w:r>
-      <w:r>
-        <w:t xml:space="preserve"> </w:t>
-      </w:r>
-      <w:r>
-        <w:t xml:space="preserve">Amerkhanian</w:t>
+        <w:t xml:space="preserve">Peter Amerkhanian</w:t>
       </w:r>
     </w:p>
     <w:p>
@@ -112,10 +82,7 @@
         <w:t xml:space="preserve">tabula</w:t>
       </w:r>
       <w:r>
-        <w:t xml:space="preserve">‘</w:t>
-      </w:r>
-      <w:r>
-        <w:t xml:space="preserve">s</w:t>
+        <w:t xml:space="preserve">‘s</w:t>
       </w:r>
       <w:r>
         <w:t xml:space="preserve"> </w:t>
@@ -243,13 +210,7 @@
         <w:t xml:space="preserve"> </w:t>
       </w:r>
       <w:r>
-        <w:t xml:space="preserve">“</w:t>
-      </w:r>
-      <w:r>
-        <w:t xml:space="preserve">Get tabula-py working (Windows 10)</w:t>
-      </w:r>
-      <w:r>
-        <w:t xml:space="preserve">”</w:t>
+        <w:t xml:space="preserve">“Get tabula-py working (Windows 10)”</w:t>
       </w:r>
       <w:r>
         <w:t xml:space="preserve">)</w:t>
@@ -359,19 +320,7 @@
           <w:rPr>
             <w:rStyle w:val="Hyperlink"/>
           </w:rPr>
-          <w:t xml:space="preserve">“</w:t>
-        </w:r>
-        <w:r>
-          <w:rPr>
-            <w:rStyle w:val="Hyperlink"/>
-          </w:rPr>
-          <w:t xml:space="preserve">Market Data</w:t>
-        </w:r>
-        <w:r>
-          <w:rPr>
-            <w:rStyle w:val="Hyperlink"/>
-          </w:rPr>
-          <w:t xml:space="preserve">”</w:t>
+          <w:t xml:space="preserve">“Market Data”</w:t>
         </w:r>
         <w:r>
           <w:rPr>
@@ -2775,7 +2724,7 @@
   </w:style>
   <w:style w:styleId="Subtitle" w:type="paragraph">
     <w:name w:val="Subtitle"/>
-    <w:basedOn w:val="Normal"/>
+    <w:basedOn w:val="Title"/>
     <w:next w:val="BodyText"/>
     <w:link w:val="SubtitleChar"/>
     <w:uiPriority w:val="11"/>
@@ -2788,7 +2737,6 @@
     </w:pPr>
     <w:rPr>
       <w:rFonts w:cstheme="majorBidi" w:eastAsiaTheme="majorEastAsia"/>
-      <w:color w:themeColor="text1" w:themeTint="A6" w:val="595959"/>
       <w:spacing w:val="15"/>
       <w:sz w:val="28"/>
       <w:szCs w:val="28"/>
@@ -2841,7 +2789,6 @@
     </w:pPr>
     <w:rPr>
       <w:b/>
-      <w:color w:val="345A8A"/>
       <w:sz w:val="20"/>
       <w:szCs w:val="20"/>
     </w:rPr>

</xml_diff>

<commit_message>
merged in changes from non-personal
</commit_message>
<xml_diff>
--- a/docs/posts/pdf-scraping/index.docx
+++ b/docs/posts/pdf-scraping/index.docx
@@ -7,7 +7,31 @@
         <w:pStyle w:val="Title"/>
       </w:pPr>
       <w:r>
-        <w:t xml:space="preserve">Reliable PDF Scraping with tabula-py</w:t>
+        <w:t xml:space="preserve">Reliable</w:t>
+      </w:r>
+      <w:r>
+        <w:t xml:space="preserve"> </w:t>
+      </w:r>
+      <w:r>
+        <w:t xml:space="preserve">PDF</w:t>
+      </w:r>
+      <w:r>
+        <w:t xml:space="preserve"> </w:t>
+      </w:r>
+      <w:r>
+        <w:t xml:space="preserve">Scraping</w:t>
+      </w:r>
+      <w:r>
+        <w:t xml:space="preserve"> </w:t>
+      </w:r>
+      <w:r>
+        <w:t xml:space="preserve">with</w:t>
+      </w:r>
+      <w:r>
+        <w:t xml:space="preserve"> </w:t>
+      </w:r>
+      <w:r>
+        <w:t xml:space="preserve">tabula-py</w:t>
       </w:r>
     </w:p>
     <w:p>
@@ -15,7 +39,13 @@
         <w:pStyle w:val="Author"/>
       </w:pPr>
       <w:r>
-        <w:t xml:space="preserve">Peter Amerkhanian</w:t>
+        <w:t xml:space="preserve">Peter</w:t>
+      </w:r>
+      <w:r>
+        <w:t xml:space="preserve"> </w:t>
+      </w:r>
+      <w:r>
+        <w:t xml:space="preserve">Amerkhanian</w:t>
       </w:r>
     </w:p>
     <w:p>
@@ -82,7 +112,10 @@
         <w:t xml:space="preserve">tabula</w:t>
       </w:r>
       <w:r>
-        <w:t xml:space="preserve">‘s</w:t>
+        <w:t xml:space="preserve">‘</w:t>
+      </w:r>
+      <w:r>
+        <w:t xml:space="preserve">s</w:t>
       </w:r>
       <w:r>
         <w:t xml:space="preserve"> </w:t>
@@ -210,7 +243,13 @@
         <w:t xml:space="preserve"> </w:t>
       </w:r>
       <w:r>
-        <w:t xml:space="preserve">“Get tabula-py working (Windows 10)”</w:t>
+        <w:t xml:space="preserve">“</w:t>
+      </w:r>
+      <w:r>
+        <w:t xml:space="preserve">Get tabula-py working (Windows 10)</w:t>
+      </w:r>
+      <w:r>
+        <w:t xml:space="preserve">”</w:t>
       </w:r>
       <w:r>
         <w:t xml:space="preserve">)</w:t>
@@ -320,7 +359,19 @@
           <w:rPr>
             <w:rStyle w:val="Hyperlink"/>
           </w:rPr>
-          <w:t xml:space="preserve">“Market Data”</w:t>
+          <w:t xml:space="preserve">“</w:t>
+        </w:r>
+        <w:r>
+          <w:rPr>
+            <w:rStyle w:val="Hyperlink"/>
+          </w:rPr>
+          <w:t xml:space="preserve">Market Data</w:t>
+        </w:r>
+        <w:r>
+          <w:rPr>
+            <w:rStyle w:val="Hyperlink"/>
+          </w:rPr>
+          <w:t xml:space="preserve">”</w:t>
         </w:r>
         <w:r>
           <w:rPr>
@@ -2724,7 +2775,7 @@
   </w:style>
   <w:style w:styleId="Subtitle" w:type="paragraph">
     <w:name w:val="Subtitle"/>
-    <w:basedOn w:val="Title"/>
+    <w:basedOn w:val="Normal"/>
     <w:next w:val="BodyText"/>
     <w:link w:val="SubtitleChar"/>
     <w:uiPriority w:val="11"/>
@@ -2737,6 +2788,7 @@
     </w:pPr>
     <w:rPr>
       <w:rFonts w:cstheme="majorBidi" w:eastAsiaTheme="majorEastAsia"/>
+      <w:color w:themeColor="text1" w:themeTint="A6" w:val="595959"/>
       <w:spacing w:val="15"/>
       <w:sz w:val="28"/>
       <w:szCs w:val="28"/>
@@ -2789,6 +2841,7 @@
     </w:pPr>
     <w:rPr>
       <w:b/>
+      <w:color w:val="345A8A"/>
       <w:sz w:val="20"/>
       <w:szCs w:val="20"/>
     </w:rPr>

</xml_diff>